<commit_message>
Adding mesh-dependent river locations in Perseus-4.6_40rivers_mesh24.xlsx, copy of Perseus-4.6_40rivers_genericmesh.xlsx
</commit_message>
<xml_diff>
--- a/BC/Perseus-4.6_40rivers_genericmesh_revisionDIS_DOX_May2020.docx
+++ b/BC/Perseus-4.6_40rivers_genericmesh_revisionDIS_DOX_May2020.docx
@@ -16,30 +16,126 @@
           <w:bCs/>
           <w:lang w:val="en-US"/>
         </w:rPr>
-        <w:t xml:space="preserve">21 </w:t>
-      </w:r>
-      <w:r>
+        <w:t>9 Sep 2024</w:t>
+      </w:r>
+    </w:p>
+    <w:p>
+      <w:pPr>
+        <w:rPr>
+          <w:lang w:val="en-US"/>
+        </w:rPr>
+      </w:pPr>
+      <w:r>
+        <w:rPr>
+          <w:rFonts w:ascii="Courier New" w:hAnsi="Courier New" w:cs="Courier New"/>
+          <w:lang w:val="en-US"/>
+        </w:rPr>
+        <w:t>Perseus-4.6_40rivers_genericmesh.xlsx</w:t>
+      </w:r>
+      <w:r>
+        <w:rPr>
+          <w:lang w:val="en-US"/>
+        </w:rPr>
+        <w:t xml:space="preserve"> copied in </w:t>
+      </w:r>
+    </w:p>
+    <w:p>
+      <w:pPr>
+        <w:rPr>
+          <w:lang w:val="en-US"/>
+        </w:rPr>
+      </w:pPr>
+      <w:r>
+        <w:rPr>
+          <w:rFonts w:ascii="Courier New" w:hAnsi="Courier New" w:cs="Courier New"/>
+          <w:lang w:val="en-US"/>
+        </w:rPr>
+        <w:t>Perseus-4.6_40rivers_mesh24.xlsx</w:t>
+      </w:r>
+      <w:r>
+        <w:rPr>
+          <w:rFonts w:ascii="Courier New" w:hAnsi="Courier New" w:cs="Courier New"/>
+          <w:lang w:val="en-US"/>
+        </w:rPr>
+        <w:t xml:space="preserve"> </w:t>
+      </w:r>
+      <w:r>
+        <w:rPr>
+          <w:lang w:val="en-US"/>
+        </w:rPr>
+        <w:t xml:space="preserve">in order to put </w:t>
+      </w:r>
+      <w:proofErr w:type="gramStart"/>
+      <w:r>
+        <w:rPr>
+          <w:lang w:val="en-US"/>
+        </w:rPr>
+        <w:t>I,J</w:t>
+      </w:r>
+      <w:proofErr w:type="gramEnd"/>
+      <w:r>
+        <w:rPr>
+          <w:lang w:val="en-US"/>
+        </w:rPr>
+        <w:t xml:space="preserve"> columns in ‘monthly’ sheet to have river in exact (mesh-dependent) positions.</w:t>
+      </w:r>
+    </w:p>
+    <w:p>
+      <w:pPr>
         <w:rPr>
           <w:b/>
           <w:bCs/>
           <w:lang w:val="en-US"/>
         </w:rPr>
-        <w:t>A</w:t>
-      </w:r>
-      <w:r>
+      </w:pPr>
+    </w:p>
+    <w:p>
+      <w:pPr>
         <w:rPr>
           <w:b/>
           <w:bCs/>
           <w:lang w:val="en-US"/>
         </w:rPr>
-        <w:t>ugust 2024</w:t>
-      </w:r>
-      <w:r>
+      </w:pPr>
+    </w:p>
+    <w:p>
+      <w:pPr>
         <w:rPr>
           <w:b/>
           <w:bCs/>
           <w:lang w:val="en-US"/>
         </w:rPr>
+      </w:pPr>
+      <w:r>
+        <w:rPr>
+          <w:b/>
+          <w:bCs/>
+          <w:lang w:val="en-US"/>
+        </w:rPr>
+        <w:t xml:space="preserve">21 </w:t>
+      </w:r>
+      <w:r>
+        <w:rPr>
+          <w:b/>
+          <w:bCs/>
+          <w:lang w:val="en-US"/>
+        </w:rPr>
+        <w:t>A</w:t>
+      </w:r>
+      <w:r>
+        <w:rPr>
+          <w:b/>
+          <w:bCs/>
+          <w:lang w:val="en-US"/>
+        </w:rPr>
+        <w:t>ugust 2024</w:t>
+      </w:r>
+      <w:r>
+        <w:rPr>
+          <w:b/>
+          <w:bCs/>
+          <w:lang w:val="en-US"/>
+        </w:rPr>
         <w:t xml:space="preserve"> </w:t>
       </w:r>
     </w:p>
@@ -72,276 +168,204 @@
         <w:rPr>
           <w:lang w:val="en-US"/>
         </w:rPr>
-        <w:t xml:space="preserve">New sheets for </w:t>
-      </w:r>
-      <w:r>
+        <w:t>New sheets for DOC (R3C) and CDOM (R3l) have been added.</w:t>
+      </w:r>
+    </w:p>
+    <w:p>
+      <w:pPr>
         <w:rPr>
           <w:lang w:val="en-US"/>
         </w:rPr>
-        <w:t>DOC</w:t>
-      </w:r>
-      <w:r>
-        <w:rPr>
-          <w:lang w:val="en-US"/>
-        </w:rPr>
+      </w:pPr>
+    </w:p>
+    <w:p>
+      <w:pPr>
+        <w:rPr>
+          <w:lang/>
+        </w:rPr>
+      </w:pPr>
+      <w:r>
+        <w:rPr>
+          <w:lang/>
+        </w:rPr>
+        <w:t>- DOC_KTperYR_NOBLS     =   KM3perYR_NOBLS * 2.3 g</w:t>
+      </w:r>
+      <w:r>
+        <w:rPr>
+          <w:lang/>
+        </w:rPr>
+        <w:t>C</w:t>
+      </w:r>
+      <w:r>
+        <w:rPr>
+          <w:lang/>
+        </w:rPr>
+        <w:t>/m3</w:t>
+      </w:r>
+      <w:r>
+        <w:rPr>
+          <w:lang/>
+        </w:rPr>
+        <w:t xml:space="preserve"> for all 39 rivers</w:t>
+      </w:r>
+    </w:p>
+    <w:p>
+      <w:pPr>
+        <w:rPr>
+          <w:lang/>
+        </w:rPr>
+      </w:pPr>
+      <w:r>
+        <w:rPr>
+          <w:lang/>
+        </w:rPr>
+        <w:t xml:space="preserve">                                                      </w:t>
+      </w:r>
+      <w:r>
+        <w:rPr>
+          <w:lang/>
+        </w:rPr>
+        <w:t xml:space="preserve">KM3perYR_NOBLS * </w:t>
+      </w:r>
+      <w:r>
+        <w:rPr>
+          <w:lang/>
+        </w:rPr>
+        <w:t>0.6</w:t>
+      </w:r>
+      <w:r>
+        <w:rPr>
+          <w:lang/>
+        </w:rPr>
+        <w:t xml:space="preserve"> g</w:t>
+      </w:r>
+      <w:r>
+        <w:rPr>
+          <w:lang/>
+        </w:rPr>
+        <w:t>C</w:t>
+      </w:r>
+      <w:r>
+        <w:rPr>
+          <w:lang/>
+        </w:rPr>
+        <w:t>/m3</w:t>
+      </w:r>
+      <w:r>
+        <w:rPr>
+          <w:lang/>
+        </w:rPr>
+        <w:t xml:space="preserve"> for Dardanelles</w:t>
+      </w:r>
+      <w:r>
+        <w:rPr>
+          <w:lang/>
+        </w:rPr>
+        <w:t xml:space="preserve"> (average concentration in sea for R3C.</w:t>
+      </w:r>
+    </w:p>
+    <w:p>
+      <w:pPr>
+        <w:rPr>
+          <w:lang/>
+        </w:rPr>
+      </w:pPr>
+      <w:r>
+        <w:rPr>
+          <w:lang/>
+        </w:rPr>
+        <w:t>- CDOM_KTperYR_NOBLS  = DOC_KTperYR_NOBLS *0.02</w:t>
+      </w:r>
+      <w:r>
+        <w:rPr>
+          <w:lang/>
+        </w:rPr>
+        <w:t xml:space="preserve">      for all 39 rivers</w:t>
+      </w:r>
+    </w:p>
+    <w:p>
+      <w:pPr>
+        <w:rPr>
+          <w:lang/>
+        </w:rPr>
+      </w:pPr>
+      <w:r>
+        <w:rPr>
+          <w:lang/>
+        </w:rPr>
+        <w:t xml:space="preserve">                                                     </w:t>
+      </w:r>
+      <w:r>
+        <w:rPr>
+          <w:lang/>
+        </w:rPr>
+        <w:t>DOC_KTperYR_NOBLS *0.02</w:t>
+      </w:r>
+      <w:r>
+        <w:rPr>
+          <w:lang/>
+        </w:rPr>
+        <w:t>/4   for Dardanelles</w:t>
+      </w:r>
+    </w:p>
+    <w:p>
+      <w:pPr>
+        <w:rPr>
+          <w:lang/>
+        </w:rPr>
+      </w:pPr>
+      <w:r>
+        <w:rPr>
+          <w:lang/>
+        </w:rPr>
+        <w:t xml:space="preserve">In river.py </w:t>
+      </w:r>
+      <w:r>
+        <w:t xml:space="preserve">CDOM = </w:t>
+      </w:r>
+      <w:proofErr w:type="spellStart"/>
+      <w:r>
+        <w:t>self.river_data</w:t>
+      </w:r>
+      <w:proofErr w:type="spellEnd"/>
+      <w:r>
+        <w:t>["</w:t>
+      </w:r>
+      <w:proofErr w:type="spellStart"/>
+      <w:r>
+        <w:t>CDOM_KTperYR_NOBLS</w:t>
+      </w:r>
+      <w:proofErr w:type="spellEnd"/>
+      <w:r>
+        <w:t>"][</w:t>
+      </w:r>
+      <w:proofErr w:type="spellStart"/>
+      <w:r>
+        <w:t>yearstr</w:t>
+      </w:r>
+      <w:proofErr w:type="spellEnd"/>
+      <w:r>
+        <w:t>][:,month-1]*4.0</w:t>
+      </w:r>
+      <w:r>
         <w:t xml:space="preserve"> </w:t>
       </w:r>
-      <w:r>
-        <w:rPr>
-          <w:lang w:val="en-US"/>
-        </w:rPr>
-        <w:t xml:space="preserve">(R3C) </w:t>
-      </w:r>
-      <w:r>
-        <w:rPr>
-          <w:lang w:val="en-US"/>
-        </w:rPr>
-        <w:t xml:space="preserve">and </w:t>
-      </w:r>
-      <w:r>
-        <w:rPr>
-          <w:lang w:val="en-US"/>
-        </w:rPr>
-        <w:t>CDOM (R3l)</w:t>
-      </w:r>
-      <w:r>
-        <w:rPr>
-          <w:lang w:val="en-US"/>
-        </w:rPr>
-        <w:t xml:space="preserve"> have been added.</w:t>
-      </w:r>
-    </w:p>
-    <w:p>
-      <w:pPr>
-        <w:rPr>
-          <w:lang w:val="en-US"/>
-        </w:rPr>
-      </w:pPr>
-    </w:p>
-    <w:p>
-      <w:pPr>
-        <w:rPr>
-          <w:lang w:val="en-IT"/>
-        </w:rPr>
-      </w:pPr>
-      <w:r>
-        <w:rPr>
-          <w:lang w:val="en-IT"/>
-        </w:rPr>
-        <w:t>- DOC_KTperYR_NOBLS     =   KM3perYR_NOBLS * 2.3 g</w:t>
-      </w:r>
-      <w:r>
-        <w:rPr>
-          <w:lang w:val="en-IT"/>
-        </w:rPr>
-        <w:t>C</w:t>
-      </w:r>
-      <w:r>
-        <w:rPr>
-          <w:lang w:val="en-IT"/>
-        </w:rPr>
-        <w:t>/m3</w:t>
-      </w:r>
-      <w:r>
-        <w:rPr>
-          <w:lang w:val="en-IT"/>
-        </w:rPr>
-        <w:t xml:space="preserve"> for all 39 rivers</w:t>
-      </w:r>
-    </w:p>
-    <w:p>
-      <w:pPr>
-        <w:rPr>
-          <w:lang w:val="en-IT"/>
-        </w:rPr>
-      </w:pPr>
-      <w:r>
-        <w:rPr>
-          <w:lang w:val="en-IT"/>
-        </w:rPr>
-        <w:t xml:space="preserve">                                                      </w:t>
-      </w:r>
-      <w:r>
-        <w:rPr>
-          <w:lang w:val="en-IT"/>
-        </w:rPr>
-        <w:t xml:space="preserve">KM3perYR_NOBLS * </w:t>
-      </w:r>
-      <w:r>
-        <w:rPr>
-          <w:lang w:val="en-IT"/>
-        </w:rPr>
-        <w:t>0.6</w:t>
-      </w:r>
-      <w:r>
-        <w:rPr>
-          <w:lang w:val="en-IT"/>
-        </w:rPr>
-        <w:t xml:space="preserve"> g</w:t>
-      </w:r>
-      <w:r>
-        <w:rPr>
-          <w:lang w:val="en-IT"/>
-        </w:rPr>
-        <w:t>C</w:t>
-      </w:r>
-      <w:r>
-        <w:rPr>
-          <w:lang w:val="en-IT"/>
-        </w:rPr>
-        <w:t>/m3</w:t>
-      </w:r>
-      <w:r>
-        <w:rPr>
-          <w:lang w:val="en-IT"/>
-        </w:rPr>
-        <w:t xml:space="preserve"> for </w:t>
-      </w:r>
-      <w:r>
-        <w:rPr>
-          <w:lang w:val="en-IT"/>
-        </w:rPr>
-        <w:t>Dardanelles</w:t>
-      </w:r>
-      <w:r>
-        <w:rPr>
-          <w:lang w:val="en-IT"/>
-        </w:rPr>
-        <w:t xml:space="preserve"> (average concentration in sea for R3C.</w:t>
-      </w:r>
-    </w:p>
-    <w:p>
-      <w:pPr>
-        <w:rPr>
-          <w:lang w:val="en-IT"/>
-        </w:rPr>
-      </w:pPr>
-      <w:r>
-        <w:rPr>
-          <w:lang w:val="en-IT"/>
-        </w:rPr>
-        <w:t>- CDOM_KTperYR_NOBLS  = DOC_KTperYR_NOBLS *0.02</w:t>
-      </w:r>
-      <w:r>
-        <w:rPr>
-          <w:lang w:val="en-IT"/>
-        </w:rPr>
-        <w:t xml:space="preserve">      </w:t>
-      </w:r>
-      <w:r>
-        <w:rPr>
-          <w:lang w:val="en-IT"/>
-        </w:rPr>
-        <w:t>for all 39 rivers</w:t>
-      </w:r>
-    </w:p>
-    <w:p>
-      <w:pPr>
-        <w:rPr>
-          <w:lang w:val="en-IT"/>
-        </w:rPr>
-      </w:pPr>
-      <w:r>
-        <w:rPr>
-          <w:lang w:val="en-IT"/>
-        </w:rPr>
-        <w:t xml:space="preserve">                                                     </w:t>
-      </w:r>
-      <w:r>
-        <w:rPr>
-          <w:lang w:val="en-IT"/>
-        </w:rPr>
-        <w:t>DOC_KTperYR_NOBLS *0.02</w:t>
-      </w:r>
-      <w:r>
-        <w:rPr>
-          <w:lang w:val="en-IT"/>
-        </w:rPr>
-        <w:t>/4</w:t>
-      </w:r>
-      <w:r>
-        <w:rPr>
-          <w:lang w:val="en-IT"/>
-        </w:rPr>
-        <w:t xml:space="preserve"> </w:t>
-      </w:r>
-      <w:r>
-        <w:rPr>
-          <w:lang w:val="en-IT"/>
-        </w:rPr>
-        <w:t xml:space="preserve">  </w:t>
-      </w:r>
-      <w:r>
-        <w:rPr>
-          <w:lang w:val="en-IT"/>
-        </w:rPr>
-        <w:t xml:space="preserve">for </w:t>
-      </w:r>
-      <w:r>
-        <w:rPr>
-          <w:lang w:val="en-IT"/>
-        </w:rPr>
-        <w:t>Dardanelles</w:t>
-      </w:r>
-    </w:p>
-    <w:p>
-      <w:pPr>
-        <w:rPr>
-          <w:lang w:val="en-IT"/>
-        </w:rPr>
-      </w:pPr>
-      <w:r>
-        <w:rPr>
-          <w:lang w:val="en-IT"/>
-        </w:rPr>
-        <w:t xml:space="preserve">In river.py </w:t>
-      </w:r>
-      <w:r>
-        <w:t xml:space="preserve">CDOM = </w:t>
-      </w:r>
-      <w:proofErr w:type="spellStart"/>
-      <w:r>
-        <w:t>self.river_data</w:t>
-      </w:r>
-      <w:proofErr w:type="spellEnd"/>
-      <w:r>
-        <w:t>["</w:t>
-      </w:r>
-      <w:proofErr w:type="spellStart"/>
-      <w:r>
-        <w:t>CDOM_KTperYR_NOBLS</w:t>
-      </w:r>
-      <w:proofErr w:type="spellEnd"/>
-      <w:r>
-        <w:t>"][</w:t>
-      </w:r>
-      <w:proofErr w:type="spellStart"/>
-      <w:r>
-        <w:t>yearstr</w:t>
-      </w:r>
-      <w:proofErr w:type="spellEnd"/>
-      <w:r>
-        <w:t>][:,month-1]*4.0</w:t>
-      </w:r>
-      <w:r>
-        <w:t xml:space="preserve"> </w:t>
-      </w:r>
-    </w:p>
-    <w:p>
-      <w:pPr>
-        <w:rPr>
-          <w:lang w:val="en-IT"/>
-        </w:rPr>
-      </w:pPr>
-      <w:r>
-        <w:rPr>
-          <w:lang w:val="en-IT"/>
+    </w:p>
+    <w:p>
+      <w:pPr>
+        <w:rPr>
+          <w:lang/>
+        </w:rPr>
+      </w:pPr>
+      <w:r>
+        <w:rPr>
+          <w:lang/>
         </w:rPr>
         <w:t>(commit Jun 16, 2023 Multiplying CDOM by 4.0, in V9C</w:t>
       </w:r>
       <w:r>
         <w:rPr>
-          <w:lang w:val="en-IT"/>
+          <w:lang/>
         </w:rPr>
         <w:t>)</w:t>
       </w:r>
@@ -349,19 +373,19 @@
     <w:p>
       <w:pPr>
         <w:rPr>
-          <w:lang w:val="en-IT"/>
-        </w:rPr>
-      </w:pPr>
-    </w:p>
-    <w:p>
-      <w:pPr>
-        <w:rPr>
-          <w:lang w:val="en-IT"/>
-        </w:rPr>
-      </w:pPr>
-      <w:r>
-        <w:rPr>
-          <w:lang w:val="en-IT"/>
+          <w:lang/>
+        </w:rPr>
+      </w:pPr>
+    </w:p>
+    <w:p>
+      <w:pPr>
+        <w:rPr>
+          <w:lang/>
+        </w:rPr>
+      </w:pPr>
+      <w:r>
+        <w:rPr>
+          <w:lang/>
         </w:rPr>
         <w:t>No changes in other sheets.</w:t>
       </w:r>
@@ -369,21 +393,21 @@
     <w:p>
       <w:pPr>
         <w:rPr>
-          <w:lang w:val="en-IT"/>
-        </w:rPr>
-      </w:pPr>
-    </w:p>
-    <w:p>
-      <w:pPr>
-        <w:rPr>
-          <w:lang w:val="en-IT"/>
-        </w:rPr>
-      </w:pPr>
-    </w:p>
-    <w:p>
-      <w:pPr>
-        <w:rPr>
-          <w:lang w:val="en-IT"/>
+          <w:lang/>
+        </w:rPr>
+      </w:pPr>
+    </w:p>
+    <w:p>
+      <w:pPr>
+        <w:rPr>
+          <w:lang/>
+        </w:rPr>
+      </w:pPr>
+    </w:p>
+    <w:p>
+      <w:pPr>
+        <w:rPr>
+          <w:lang/>
         </w:rPr>
       </w:pPr>
     </w:p>
@@ -2250,6 +2274,7 @@
           <w:szCs w:val="18"/>
           <w:shd w:val="clear" w:color="auto" w:fill="FFFFFF"/>
         </w:rPr>
+        <w:lastRenderedPageBreak/>
         <w:t>TÜRKOĞLU, MUHAMMET. "Temporal variations of surface phytoplankton, nutrients and chlorophyll a in the Dardanelles (Turkish Straits System): a coastal station sample in weekly time intervals." </w:t>
       </w:r>
       <w:r>
@@ -3109,7 +3134,7 @@
     </w:p>
     <w:tbl>
       <w:tblPr>
-        <w:tblStyle w:val="TableGrid"/>
+        <w:tblStyle w:val="Grigliatabella"/>
         <w:tblW w:w="0" w:type="auto"/>
         <w:tblLook w:val="04A0" w:firstRow="1" w:lastRow="0" w:firstColumn="1" w:lastColumn="0" w:noHBand="0" w:noVBand="1"/>
       </w:tblPr>
@@ -3984,7 +4009,7 @@
     </w:p>
     <w:tbl>
       <w:tblPr>
-        <w:tblStyle w:val="TableGrid"/>
+        <w:tblStyle w:val="Grigliatabella"/>
         <w:tblW w:w="0" w:type="auto"/>
         <w:tblLook w:val="04A0" w:firstRow="1" w:lastRow="0" w:firstColumn="1" w:lastColumn="0" w:noHBand="0" w:noVBand="1"/>
       </w:tblPr>
@@ -5557,7 +5582,7 @@
     <w:lsdException w:name="Mention" w:semiHidden="1" w:unhideWhenUsed="1"/>
     <w:lsdException w:name="Smart Hyperlink" w:semiHidden="1" w:unhideWhenUsed="1"/>
   </w:latentStyles>
-  <w:style w:type="paragraph" w:default="1" w:styleId="Normal">
+  <w:style w:type="paragraph" w:default="1" w:styleId="Normale">
     <w:name w:val="Normal"/>
     <w:qFormat/>
     <w:rsid w:val="008B6164"/>
@@ -5566,12 +5591,12 @@
       <w:lang w:eastAsia="en-GB"/>
     </w:rPr>
   </w:style>
-  <w:style w:type="character" w:default="1" w:styleId="DefaultParagraphFont">
+  <w:style w:type="character" w:default="1" w:styleId="Carpredefinitoparagrafo">
     <w:name w:val="Default Paragraph Font"/>
     <w:uiPriority w:val="1"/>
     <w:unhideWhenUsed/>
   </w:style>
-  <w:style w:type="table" w:default="1" w:styleId="TableNormal">
+  <w:style w:type="table" w:default="1" w:styleId="Tabellanormale">
     <w:name w:val="Normal Table"/>
     <w:uiPriority w:val="99"/>
     <w:semiHidden/>
@@ -5586,15 +5611,15 @@
       </w:tblCellMar>
     </w:tblPr>
   </w:style>
-  <w:style w:type="numbering" w:default="1" w:styleId="NoList">
+  <w:style w:type="numbering" w:default="1" w:styleId="Nessunelenco">
     <w:name w:val="No List"/>
     <w:uiPriority w:val="99"/>
     <w:semiHidden/>
     <w:unhideWhenUsed/>
   </w:style>
-  <w:style w:type="paragraph" w:styleId="NormalWeb">
+  <w:style w:type="paragraph" w:styleId="NormaleWeb">
     <w:name w:val="Normal (Web)"/>
-    <w:basedOn w:val="Normal"/>
+    <w:basedOn w:val="Normale"/>
     <w:uiPriority w:val="99"/>
     <w:semiHidden/>
     <w:unhideWhenUsed/>
@@ -5605,7 +5630,7 @@
   </w:style>
   <w:style w:type="paragraph" w:customStyle="1" w:styleId="p1">
     <w:name w:val="p1"/>
-    <w:basedOn w:val="Normal"/>
+    <w:basedOn w:val="Normale"/>
     <w:rsid w:val="009D2F14"/>
     <w:rPr>
       <w:rFonts w:ascii="Helvetica" w:hAnsi="Helvetica"/>
@@ -5613,9 +5638,9 @@
       <w:szCs w:val="15"/>
     </w:rPr>
   </w:style>
-  <w:style w:type="table" w:styleId="TableGrid">
+  <w:style w:type="table" w:styleId="Grigliatabella">
     <w:name w:val="Table Grid"/>
-    <w:basedOn w:val="TableNormal"/>
+    <w:basedOn w:val="Tabellanormale"/>
     <w:uiPriority w:val="39"/>
     <w:rsid w:val="003352EF"/>
     <w:tblPr>
@@ -5629,9 +5654,9 @@
       </w:tblBorders>
     </w:tblPr>
   </w:style>
-  <w:style w:type="character" w:styleId="Hyperlink">
+  <w:style w:type="character" w:styleId="Collegamentoipertestuale">
     <w:name w:val="Hyperlink"/>
-    <w:basedOn w:val="DefaultParagraphFont"/>
+    <w:basedOn w:val="Carpredefinitoparagrafo"/>
     <w:uiPriority w:val="99"/>
     <w:unhideWhenUsed/>
     <w:rsid w:val="002C18D9"/>
@@ -5640,9 +5665,9 @@
       <w:u w:val="single"/>
     </w:rPr>
   </w:style>
-  <w:style w:type="character" w:styleId="UnresolvedMention">
+  <w:style w:type="character" w:styleId="Menzionenonrisolta">
     <w:name w:val="Unresolved Mention"/>
-    <w:basedOn w:val="DefaultParagraphFont"/>
+    <w:basedOn w:val="Carpredefinitoparagrafo"/>
     <w:uiPriority w:val="99"/>
     <w:rsid w:val="002C18D9"/>
     <w:rPr>
@@ -5650,9 +5675,9 @@
       <w:shd w:val="clear" w:color="auto" w:fill="E1DFDD"/>
     </w:rPr>
   </w:style>
-  <w:style w:type="character" w:styleId="FollowedHyperlink">
+  <w:style w:type="character" w:styleId="Collegamentovisitato">
     <w:name w:val="FollowedHyperlink"/>
-    <w:basedOn w:val="DefaultParagraphFont"/>
+    <w:basedOn w:val="Carpredefinitoparagrafo"/>
     <w:uiPriority w:val="99"/>
     <w:semiHidden/>
     <w:unhideWhenUsed/>

</xml_diff>